<commit_message>
Added ETL process diagram
</commit_message>
<xml_diff>
--- a/BI Tasks/Online sales (Vasili Korzun)/Docs/Vasili_Korzun Solution Concept.docx
+++ b/BI Tasks/Online sales (Vasili Korzun)/Docs/Vasili_Korzun Solution Concept.docx
@@ -28,21 +28,11 @@
             <w:pPr>
               <w:pStyle w:val="CompanyName"/>
             </w:pPr>
-            <w:r>
-              <w:fldChar w:fldCharType="begin"/>
-            </w:r>
-            <w:r>
-              <w:instrText xml:space="preserve"> DOCPROPERTY  Company  \* MERGEFORMAT </w:instrText>
-            </w:r>
-            <w:r>
-              <w:fldChar w:fldCharType="separate"/>
-            </w:r>
-            <w:r>
-              <w:t>EPAM Systems</w:t>
-            </w:r>
-            <w:r>
-              <w:fldChar w:fldCharType="end"/>
-            </w:r>
+            <w:fldSimple w:instr=" DOCPROPERTY  Company  \* MERGEFORMAT ">
+              <w:r>
+                <w:t>EPAM Systems</w:t>
+              </w:r>
+            </w:fldSimple>
             <w:r>
               <w:rPr>
                 <w:lang w:val="ru-RU"/>
@@ -11673,12 +11663,7 @@
         <w:t>maintenance</w:t>
       </w:r>
       <w:r>
-        <w:t xml:space="preserve"> of Facts table, it s</w:t>
-      </w:r>
-      <w:bookmarkStart w:id="69" w:name="_GoBack"/>
-      <w:bookmarkEnd w:id="69"/>
-      <w:r>
-        <w:t xml:space="preserve">hould be partitioned in several </w:t>
+        <w:t xml:space="preserve"> of Facts table, it should be partitioned in several </w:t>
       </w:r>
       <w:r>
         <w:t>segments</w:t>
@@ -11764,13 +11749,13 @@
       <w:pPr>
         <w:pStyle w:val="21"/>
       </w:pPr>
-      <w:bookmarkStart w:id="70" w:name="_Toc362587885"/>
-      <w:bookmarkStart w:id="71" w:name="_Toc362587908"/>
+      <w:bookmarkStart w:id="69" w:name="_Toc362587885"/>
+      <w:bookmarkStart w:id="70" w:name="_Toc362587908"/>
       <w:r>
         <w:t>Strategy of Parallel execution</w:t>
       </w:r>
+      <w:bookmarkEnd w:id="69"/>
       <w:bookmarkEnd w:id="70"/>
-      <w:bookmarkEnd w:id="71"/>
     </w:p>
     <w:p>
       <w:pPr>
@@ -11804,6 +11789,75 @@
           <w:i/>
         </w:rPr>
         <w:t>All examples of my parallel execution strategy are represented in ETL packages scripts.</w:t>
+      </w:r>
+    </w:p>
+    <w:p>
+      <w:pPr>
+        <w:pStyle w:val="1"/>
+      </w:pPr>
+      <w:r>
+        <w:t>ETL process - new chapter</w:t>
+      </w:r>
+      <w:bookmarkStart w:id="71" w:name="_GoBack"/>
+      <w:bookmarkEnd w:id="71"/>
+    </w:p>
+    <w:p>
+      <w:pPr>
+        <w:pStyle w:val="a3"/>
+      </w:pPr>
+      <w:r>
+        <w:rPr>
+          <w:noProof/>
+          <w:lang w:val="ru-RU" w:eastAsia="ru-RU"/>
+        </w:rPr>
+        <w:drawing>
+          <wp:inline distT="0" distB="0" distL="0" distR="0">
+            <wp:extent cx="5934075" cy="2333625"/>
+            <wp:effectExtent l="0" t="0" r="9525" b="9525"/>
+            <wp:docPr id="2" name="Рисунок 2" descr="C:\Users\Vasiliy\Dropbox\K_V\Project_DWH\etl_process.jpg"/>
+            <wp:cNvGraphicFramePr>
+              <a:graphicFrameLocks xmlns:a="http://schemas.openxmlformats.org/drawingml/2006/main" noChangeAspect="1"/>
+            </wp:cNvGraphicFramePr>
+            <a:graphic xmlns:a="http://schemas.openxmlformats.org/drawingml/2006/main">
+              <a:graphicData uri="http://schemas.openxmlformats.org/drawingml/2006/picture">
+                <pic:pic xmlns:pic="http://schemas.openxmlformats.org/drawingml/2006/picture">
+                  <pic:nvPicPr>
+                    <pic:cNvPr id="0" name="Picture 1" descr="C:\Users\Vasiliy\Dropbox\K_V\Project_DWH\etl_process.jpg"/>
+                    <pic:cNvPicPr>
+                      <a:picLocks noChangeAspect="1" noChangeArrowheads="1"/>
+                    </pic:cNvPicPr>
+                  </pic:nvPicPr>
+                  <pic:blipFill>
+                    <a:blip r:embed="rId18">
+                      <a:extLst>
+                        <a:ext uri="{28A0092B-C50C-407E-A947-70E740481C1C}">
+                          <a14:useLocalDpi xmlns:a14="http://schemas.microsoft.com/office/drawing/2010/main" val="0"/>
+                        </a:ext>
+                      </a:extLst>
+                    </a:blip>
+                    <a:srcRect/>
+                    <a:stretch>
+                      <a:fillRect/>
+                    </a:stretch>
+                  </pic:blipFill>
+                  <pic:spPr bwMode="auto">
+                    <a:xfrm>
+                      <a:off x="0" y="0"/>
+                      <a:ext cx="5934075" cy="2333625"/>
+                    </a:xfrm>
+                    <a:prstGeom prst="rect">
+                      <a:avLst/>
+                    </a:prstGeom>
+                    <a:noFill/>
+                    <a:ln>
+                      <a:noFill/>
+                    </a:ln>
+                  </pic:spPr>
+                </pic:pic>
+              </a:graphicData>
+            </a:graphic>
+          </wp:inline>
+        </w:drawing>
       </w:r>
     </w:p>
     <w:sectPr>
@@ -12210,7 +12264,7 @@
             <w:rPr>
               <w:noProof/>
             </w:rPr>
-            <w:t>4</w:t>
+            <w:t>1</w:t>
           </w:r>
           <w:r>
             <w:fldChar w:fldCharType="end"/>
@@ -12488,7 +12542,7 @@
               <w:sz w:val="16"/>
               <w:szCs w:val="16"/>
             </w:rPr>
-            <w:t>12-Aug-2013 22:36</w:t>
+            <w:t>13-Aug-2013 17:16</w:t>
           </w:r>
           <w:r>
             <w:rPr>
@@ -12755,7 +12809,7 @@
               <w:sz w:val="16"/>
               <w:szCs w:val="16"/>
             </w:rPr>
-            <w:t>12-Aug-2013 22:36</w:t>
+            <w:t>13-Aug-2013 17:16</w:t>
           </w:r>
           <w:r>
             <w:rPr>
@@ -19697,7 +19751,7 @@
 </file>
 
 <file path=customXml/itemProps1.xml><?xml version="1.0" encoding="utf-8"?>
-<ds:datastoreItem xmlns:ds="http://schemas.openxmlformats.org/officeDocument/2006/customXml" ds:itemID="{D12C31AB-8554-49AB-8282-60D758FA846C}">
+<ds:datastoreItem xmlns:ds="http://schemas.openxmlformats.org/officeDocument/2006/customXml" ds:itemID="{5428CCB8-03E4-42EF-AB9D-5E4D36A5B45B}">
   <ds:schemaRefs>
     <ds:schemaRef ds:uri="http://schemas.openxmlformats.org/officeDocument/2006/bibliography"/>
   </ds:schemaRefs>

</xml_diff>